<commit_message>
docs<report>: add Spring profiles
</commit_message>
<xml_diff>
--- a/Ex4_Spring Boot Basic/Báo cáo.docx
+++ b/Ex4_Spring Boot Basic/Báo cáo.docx
@@ -497,16 +497,7 @@
           <w:sz w:val="24"/>
           <w:szCs w:val="24"/>
         </w:rPr>
-        <w:t> </w:t>
-      </w:r>
-      <w:r>
-        <w:rPr>
-          <w:rFonts w:eastAsia="Times New Roman" w:cstheme="minorHAnsi"/>
-          <w:color w:val="555555"/>
-          <w:sz w:val="24"/>
-          <w:szCs w:val="24"/>
-        </w:rPr>
-        <w:t>.</w:t>
+        <w:t> .</w:t>
       </w:r>
     </w:p>
     <w:p>
@@ -557,6 +548,7 @@
       <w:r>
         <w:rPr>
           <w:rFonts w:eastAsia="Times New Roman" w:cstheme="minorHAnsi"/>
+          <w:noProof/>
           <w:color w:val="555555"/>
           <w:sz w:val="24"/>
           <w:szCs w:val="24"/>
@@ -881,6 +873,350 @@
         <w:t>: nó hoạt động như một mapper, cho phép thay đổi code tại thời điểm run-time mà không cần biên dịch lại ứng dụng hoặc phải khởi động lại.</w:t>
       </w:r>
     </w:p>
+    <w:p>
+      <w:pPr>
+        <w:pStyle w:val="oancuaDanhsach"/>
+        <w:numPr>
+          <w:ilvl w:val="0"/>
+          <w:numId w:val="1"/>
+        </w:numPr>
+        <w:shd w:val="clear" w:color="auto" w:fill="FFFFFF"/>
+        <w:spacing w:before="100" w:beforeAutospacing="1" w:after="100" w:afterAutospacing="1" w:line="240" w:lineRule="auto"/>
+        <w:rPr>
+          <w:rStyle w:val="MaHTML"/>
+          <w:rFonts w:asciiTheme="minorHAnsi" w:eastAsiaTheme="minorEastAsia" w:hAnsiTheme="minorHAnsi" w:cstheme="minorHAnsi"/>
+          <w:color w:val="555555"/>
+          <w:sz w:val="24"/>
+          <w:szCs w:val="24"/>
+        </w:rPr>
+      </w:pPr>
+      <w:r>
+        <w:rPr>
+          <w:sz w:val="24"/>
+          <w:szCs w:val="24"/>
+        </w:rPr>
+        <w:t>File cấu hình và Profiles</w:t>
+      </w:r>
+    </w:p>
+    <w:p>
+      <w:pPr>
+        <w:pStyle w:val="oancuaDanhsach"/>
+        <w:numPr>
+          <w:ilvl w:val="0"/>
+          <w:numId w:val="20"/>
+        </w:numPr>
+        <w:shd w:val="clear" w:color="auto" w:fill="FFFFFF"/>
+        <w:spacing w:before="100" w:beforeAutospacing="1" w:after="100" w:afterAutospacing="1" w:line="240" w:lineRule="auto"/>
+        <w:rPr>
+          <w:rFonts w:cstheme="minorHAnsi"/>
+          <w:color w:val="1B1B1B"/>
+          <w:spacing w:val="-1"/>
+          <w:shd w:val="clear" w:color="auto" w:fill="FFFFFF"/>
+        </w:rPr>
+      </w:pPr>
+      <w:r>
+        <w:rPr>
+          <w:rFonts w:cstheme="minorHAnsi"/>
+          <w:color w:val="1B1B1B"/>
+          <w:spacing w:val="-1"/>
+          <w:shd w:val="clear" w:color="auto" w:fill="FFFFFF"/>
+        </w:rPr>
+        <w:t>Spring Profiles l</w:t>
+      </w:r>
+      <w:r>
+        <w:rPr>
+          <w:rFonts w:cstheme="minorHAnsi"/>
+          <w:color w:val="1B1B1B"/>
+          <w:spacing w:val="-1"/>
+          <w:shd w:val="clear" w:color="auto" w:fill="FFFFFF"/>
+        </w:rPr>
+        <w:t>à một core feature trong </w:t>
+      </w:r>
+      <w:r>
+        <w:rPr>
+          <w:rStyle w:val="Manh"/>
+          <w:rFonts w:cstheme="minorHAnsi"/>
+          <w:b w:val="0"/>
+          <w:bCs w:val="0"/>
+          <w:color w:val="1B1B1B"/>
+          <w:spacing w:val="-1"/>
+          <w:shd w:val="clear" w:color="auto" w:fill="FFFFFF"/>
+        </w:rPr>
+        <w:t>Spring Framework</w:t>
+      </w:r>
+      <w:r>
+        <w:rPr>
+          <w:rFonts w:cstheme="minorHAnsi"/>
+          <w:color w:val="1B1B1B"/>
+          <w:spacing w:val="-1"/>
+          <w:shd w:val="clear" w:color="auto" w:fill="FFFFFF"/>
+        </w:rPr>
+        <w:t>, cho phép cấu hình ứng dụng, active/deactive </w:t>
+      </w:r>
+      <w:r>
+        <w:rPr>
+          <w:rFonts w:cstheme="minorHAnsi"/>
+          <w:color w:val="1B1B1B"/>
+          <w:spacing w:val="-1"/>
+          <w:shd w:val="clear" w:color="auto" w:fill="FFFFFF"/>
+        </w:rPr>
+        <w:t xml:space="preserve">bean </w:t>
+      </w:r>
+      <w:r>
+        <w:rPr>
+          <w:rFonts w:cstheme="minorHAnsi"/>
+          <w:color w:val="1B1B1B"/>
+          <w:spacing w:val="-1"/>
+          <w:shd w:val="clear" w:color="auto" w:fill="FFFFFF"/>
+        </w:rPr>
+        <w:t>tùy theo môi trường.</w:t>
+      </w:r>
+    </w:p>
+    <w:p>
+      <w:pPr>
+        <w:pStyle w:val="oancuaDanhsach"/>
+        <w:numPr>
+          <w:ilvl w:val="0"/>
+          <w:numId w:val="20"/>
+        </w:numPr>
+        <w:shd w:val="clear" w:color="auto" w:fill="FFFFFF"/>
+        <w:spacing w:before="100" w:beforeAutospacing="1" w:after="100" w:afterAutospacing="1" w:line="240" w:lineRule="auto"/>
+        <w:rPr>
+          <w:rFonts w:cstheme="minorHAnsi"/>
+          <w:color w:val="1B1B1B"/>
+          <w:spacing w:val="-1"/>
+          <w:shd w:val="clear" w:color="auto" w:fill="FFFFFF"/>
+        </w:rPr>
+      </w:pPr>
+      <w:r>
+        <w:rPr>
+          <w:rFonts w:cstheme="minorHAnsi"/>
+          <w:color w:val="1B1B1B"/>
+          <w:spacing w:val="-1"/>
+          <w:shd w:val="clear" w:color="auto" w:fill="FFFFFF"/>
+        </w:rPr>
+        <w:t>Spring sẽ nhận các tên file như sau trong thư mục resource:</w:t>
+      </w:r>
+    </w:p>
+    <w:p>
+      <w:pPr>
+        <w:pStyle w:val="oancuaDanhsach"/>
+        <w:numPr>
+          <w:ilvl w:val="0"/>
+          <w:numId w:val="21"/>
+        </w:numPr>
+        <w:shd w:val="clear" w:color="auto" w:fill="FFFFFF"/>
+        <w:spacing w:before="100" w:beforeAutospacing="1" w:after="100" w:afterAutospacing="1" w:line="240" w:lineRule="auto"/>
+        <w:rPr>
+          <w:rFonts w:cstheme="minorHAnsi"/>
+          <w:color w:val="1B1B1B"/>
+          <w:spacing w:val="-1"/>
+          <w:shd w:val="clear" w:color="auto" w:fill="FFFFFF"/>
+        </w:rPr>
+      </w:pPr>
+      <w:r>
+        <w:rPr>
+          <w:rFonts w:cstheme="minorHAnsi"/>
+          <w:color w:val="1B1B1B"/>
+          <w:spacing w:val="-1"/>
+          <w:shd w:val="clear" w:color="auto" w:fill="FFFFFF"/>
+        </w:rPr>
+        <w:t>application.properties</w:t>
+      </w:r>
+    </w:p>
+    <w:p>
+      <w:pPr>
+        <w:pStyle w:val="oancuaDanhsach"/>
+        <w:numPr>
+          <w:ilvl w:val="0"/>
+          <w:numId w:val="21"/>
+        </w:numPr>
+        <w:shd w:val="clear" w:color="auto" w:fill="FFFFFF"/>
+        <w:spacing w:before="100" w:beforeAutospacing="1" w:after="100" w:afterAutospacing="1" w:line="240" w:lineRule="auto"/>
+        <w:rPr>
+          <w:rFonts w:cstheme="minorHAnsi"/>
+          <w:color w:val="1B1B1B"/>
+          <w:spacing w:val="-1"/>
+          <w:shd w:val="clear" w:color="auto" w:fill="FFFFFF"/>
+        </w:rPr>
+      </w:pPr>
+      <w:r>
+        <w:rPr>
+          <w:rFonts w:cstheme="minorHAnsi"/>
+          <w:color w:val="1B1B1B"/>
+          <w:spacing w:val="-1"/>
+          <w:shd w:val="clear" w:color="auto" w:fill="FFFFFF"/>
+        </w:rPr>
+        <w:t>application.yml</w:t>
+      </w:r>
+    </w:p>
+    <w:p>
+      <w:pPr>
+        <w:pStyle w:val="oancuaDanhsach"/>
+        <w:numPr>
+          <w:ilvl w:val="0"/>
+          <w:numId w:val="21"/>
+        </w:numPr>
+        <w:shd w:val="clear" w:color="auto" w:fill="FFFFFF"/>
+        <w:spacing w:before="100" w:beforeAutospacing="1" w:after="100" w:afterAutospacing="1" w:line="240" w:lineRule="auto"/>
+        <w:rPr>
+          <w:rFonts w:cstheme="minorHAnsi"/>
+          <w:color w:val="1B1B1B"/>
+          <w:spacing w:val="-1"/>
+          <w:shd w:val="clear" w:color="auto" w:fill="FFFFFF"/>
+        </w:rPr>
+      </w:pPr>
+      <w:r>
+        <w:rPr>
+          <w:rFonts w:cstheme="minorHAnsi"/>
+          <w:color w:val="1B1B1B"/>
+          <w:spacing w:val="-1"/>
+          <w:shd w:val="clear" w:color="auto" w:fill="FFFFFF"/>
+        </w:rPr>
+        <w:t>application-{tên file}.yml // properties</w:t>
+      </w:r>
+    </w:p>
+    <w:p>
+      <w:pPr>
+        <w:pStyle w:val="oancuaDanhsach"/>
+        <w:numPr>
+          <w:ilvl w:val="0"/>
+          <w:numId w:val="20"/>
+        </w:numPr>
+        <w:shd w:val="clear" w:color="auto" w:fill="FFFFFF"/>
+        <w:spacing w:before="100" w:beforeAutospacing="1" w:after="100" w:afterAutospacing="1" w:line="240" w:lineRule="auto"/>
+        <w:rPr>
+          <w:rFonts w:cstheme="minorHAnsi"/>
+          <w:color w:val="1B1B1B"/>
+          <w:spacing w:val="-1"/>
+          <w:shd w:val="clear" w:color="auto" w:fill="FFFFFF"/>
+        </w:rPr>
+      </w:pPr>
+      <w:r>
+        <w:rPr>
+          <w:rFonts w:cstheme="minorHAnsi"/>
+          <w:color w:val="1B1B1B"/>
+          <w:spacing w:val="-1"/>
+          <w:shd w:val="clear" w:color="auto" w:fill="FFFFFF"/>
+        </w:rPr>
+        <w:t>các bean:</w:t>
+      </w:r>
+    </w:p>
+    <w:p>
+      <w:pPr>
+        <w:pStyle w:val="oancuaDanhsach"/>
+        <w:numPr>
+          <w:ilvl w:val="0"/>
+          <w:numId w:val="22"/>
+        </w:numPr>
+        <w:shd w:val="clear" w:color="auto" w:fill="FFFFFF"/>
+        <w:spacing w:before="100" w:beforeAutospacing="1" w:after="100" w:afterAutospacing="1" w:line="240" w:lineRule="auto"/>
+        <w:rPr>
+          <w:rFonts w:cstheme="minorHAnsi"/>
+          <w:color w:val="1B1B1B"/>
+          <w:spacing w:val="-1"/>
+          <w:shd w:val="clear" w:color="auto" w:fill="FFFFFF"/>
+        </w:rPr>
+      </w:pPr>
+      <w:r>
+        <w:rPr>
+          <w:rFonts w:cstheme="minorHAnsi"/>
+          <w:color w:val="1B1B1B"/>
+          <w:spacing w:val="-1"/>
+          <w:shd w:val="clear" w:color="auto" w:fill="FFFFFF"/>
+        </w:rPr>
+        <w:t>@Component : khai báo 1 bean</w:t>
+      </w:r>
+    </w:p>
+    <w:p>
+      <w:pPr>
+        <w:pStyle w:val="oancuaDanhsach"/>
+        <w:numPr>
+          <w:ilvl w:val="0"/>
+          <w:numId w:val="22"/>
+        </w:numPr>
+        <w:shd w:val="clear" w:color="auto" w:fill="FFFFFF"/>
+        <w:spacing w:before="100" w:beforeAutospacing="1" w:after="100" w:afterAutospacing="1" w:line="240" w:lineRule="auto"/>
+        <w:rPr>
+          <w:rFonts w:cstheme="minorHAnsi"/>
+          <w:color w:val="1B1B1B"/>
+          <w:spacing w:val="-1"/>
+          <w:shd w:val="clear" w:color="auto" w:fill="FFFFFF"/>
+        </w:rPr>
+      </w:pPr>
+      <w:r>
+        <w:rPr>
+          <w:rFonts w:cstheme="minorHAnsi"/>
+          <w:color w:val="1B1B1B"/>
+          <w:spacing w:val="-1"/>
+          <w:shd w:val="clear" w:color="auto" w:fill="FFFFFF"/>
+        </w:rPr>
+        <w:t>@Value : lấy giá trị từ file yml hoặc properties</w:t>
+      </w:r>
+    </w:p>
+    <w:p>
+      <w:pPr>
+        <w:pStyle w:val="oancuaDanhsach"/>
+        <w:numPr>
+          <w:ilvl w:val="0"/>
+          <w:numId w:val="22"/>
+        </w:numPr>
+        <w:shd w:val="clear" w:color="auto" w:fill="FFFFFF"/>
+        <w:spacing w:before="100" w:beforeAutospacing="1" w:after="100" w:afterAutospacing="1" w:line="240" w:lineRule="auto"/>
+        <w:rPr>
+          <w:rFonts w:cstheme="minorHAnsi"/>
+          <w:color w:val="1B1B1B"/>
+          <w:spacing w:val="-1"/>
+          <w:shd w:val="clear" w:color="auto" w:fill="FFFFFF"/>
+        </w:rPr>
+      </w:pPr>
+      <w:r>
+        <w:rPr>
+          <w:rFonts w:cstheme="minorHAnsi"/>
+          <w:color w:val="1B1B1B"/>
+          <w:spacing w:val="-1"/>
+          <w:shd w:val="clear" w:color="auto" w:fill="FFFFFF"/>
+        </w:rPr>
+        <w:t>@Autowired : gọi đến phương thức khởi tạo</w:t>
+      </w:r>
+    </w:p>
+    <w:p>
+      <w:pPr>
+        <w:pStyle w:val="oancuaDanhsach"/>
+        <w:numPr>
+          <w:ilvl w:val="0"/>
+          <w:numId w:val="22"/>
+        </w:numPr>
+        <w:shd w:val="clear" w:color="auto" w:fill="FFFFFF"/>
+        <w:spacing w:before="100" w:beforeAutospacing="1" w:after="100" w:afterAutospacing="1" w:line="240" w:lineRule="auto"/>
+        <w:rPr>
+          <w:rFonts w:cstheme="minorHAnsi"/>
+          <w:color w:val="1B1B1B"/>
+          <w:spacing w:val="-1"/>
+          <w:shd w:val="clear" w:color="auto" w:fill="FFFFFF"/>
+        </w:rPr>
+      </w:pPr>
+      <w:r>
+        <w:rPr>
+          <w:rFonts w:cstheme="minorHAnsi"/>
+          <w:color w:val="1B1B1B"/>
+          <w:spacing w:val="-1"/>
+          <w:shd w:val="clear" w:color="auto" w:fill="FFFFFF"/>
+        </w:rPr>
+        <w:t>@Primary: được ưu tiên gọi đến phương thức khởi tạo khi lớp cha có nhiều lớp con</w:t>
+      </w:r>
+    </w:p>
+    <w:p>
+      <w:pPr>
+        <w:pStyle w:val="oancuaDanhsach"/>
+        <w:shd w:val="clear" w:color="auto" w:fill="FFFFFF"/>
+        <w:spacing w:before="100" w:beforeAutospacing="1" w:after="100" w:afterAutospacing="1" w:line="240" w:lineRule="auto"/>
+        <w:rPr>
+          <w:rFonts w:eastAsia="Times New Roman" w:cstheme="minorHAnsi"/>
+          <w:color w:val="555555"/>
+        </w:rPr>
+      </w:pPr>
+    </w:p>
     <w:sectPr>
       <w:pgSz w:w="11906" w:h="16838"/>
       <w:pgMar w:top="1440" w:right="1440" w:bottom="1440" w:left="1440" w:header="708" w:footer="708" w:gutter="0"/>
@@ -1120,6 +1456,232 @@
     </w:lvl>
   </w:abstractNum>
   <w:abstractNum w:abstractNumId="2" w15:restartNumberingAfterBreak="0">
+    <w:nsid w:val="193E20D7"/>
+    <w:multiLevelType w:val="hybridMultilevel"/>
+    <w:tmpl w:val="0E74DD02"/>
+    <w:lvl w:ilvl="0" w:tplc="042A0001">
+      <w:start w:val="1"/>
+      <w:numFmt w:val="bullet"/>
+      <w:lvlText w:val=""/>
+      <w:lvlJc w:val="left"/>
+      <w:pPr>
+        <w:ind w:left="1800" w:hanging="360"/>
+      </w:pPr>
+      <w:rPr>
+        <w:rFonts w:ascii="Symbol" w:hAnsi="Symbol" w:hint="default"/>
+      </w:rPr>
+    </w:lvl>
+    <w:lvl w:ilvl="1" w:tplc="042A0003" w:tentative="1">
+      <w:start w:val="1"/>
+      <w:numFmt w:val="bullet"/>
+      <w:lvlText w:val="o"/>
+      <w:lvlJc w:val="left"/>
+      <w:pPr>
+        <w:ind w:left="2520" w:hanging="360"/>
+      </w:pPr>
+      <w:rPr>
+        <w:rFonts w:ascii="Courier New" w:hAnsi="Courier New" w:cs="Courier New" w:hint="default"/>
+      </w:rPr>
+    </w:lvl>
+    <w:lvl w:ilvl="2" w:tplc="042A0005" w:tentative="1">
+      <w:start w:val="1"/>
+      <w:numFmt w:val="bullet"/>
+      <w:lvlText w:val=""/>
+      <w:lvlJc w:val="left"/>
+      <w:pPr>
+        <w:ind w:left="3240" w:hanging="360"/>
+      </w:pPr>
+      <w:rPr>
+        <w:rFonts w:ascii="Wingdings" w:hAnsi="Wingdings" w:hint="default"/>
+      </w:rPr>
+    </w:lvl>
+    <w:lvl w:ilvl="3" w:tplc="042A0001" w:tentative="1">
+      <w:start w:val="1"/>
+      <w:numFmt w:val="bullet"/>
+      <w:lvlText w:val=""/>
+      <w:lvlJc w:val="left"/>
+      <w:pPr>
+        <w:ind w:left="3960" w:hanging="360"/>
+      </w:pPr>
+      <w:rPr>
+        <w:rFonts w:ascii="Symbol" w:hAnsi="Symbol" w:hint="default"/>
+      </w:rPr>
+    </w:lvl>
+    <w:lvl w:ilvl="4" w:tplc="042A0003" w:tentative="1">
+      <w:start w:val="1"/>
+      <w:numFmt w:val="bullet"/>
+      <w:lvlText w:val="o"/>
+      <w:lvlJc w:val="left"/>
+      <w:pPr>
+        <w:ind w:left="4680" w:hanging="360"/>
+      </w:pPr>
+      <w:rPr>
+        <w:rFonts w:ascii="Courier New" w:hAnsi="Courier New" w:cs="Courier New" w:hint="default"/>
+      </w:rPr>
+    </w:lvl>
+    <w:lvl w:ilvl="5" w:tplc="042A0005" w:tentative="1">
+      <w:start w:val="1"/>
+      <w:numFmt w:val="bullet"/>
+      <w:lvlText w:val=""/>
+      <w:lvlJc w:val="left"/>
+      <w:pPr>
+        <w:ind w:left="5400" w:hanging="360"/>
+      </w:pPr>
+      <w:rPr>
+        <w:rFonts w:ascii="Wingdings" w:hAnsi="Wingdings" w:hint="default"/>
+      </w:rPr>
+    </w:lvl>
+    <w:lvl w:ilvl="6" w:tplc="042A0001" w:tentative="1">
+      <w:start w:val="1"/>
+      <w:numFmt w:val="bullet"/>
+      <w:lvlText w:val=""/>
+      <w:lvlJc w:val="left"/>
+      <w:pPr>
+        <w:ind w:left="6120" w:hanging="360"/>
+      </w:pPr>
+      <w:rPr>
+        <w:rFonts w:ascii="Symbol" w:hAnsi="Symbol" w:hint="default"/>
+      </w:rPr>
+    </w:lvl>
+    <w:lvl w:ilvl="7" w:tplc="042A0003" w:tentative="1">
+      <w:start w:val="1"/>
+      <w:numFmt w:val="bullet"/>
+      <w:lvlText w:val="o"/>
+      <w:lvlJc w:val="left"/>
+      <w:pPr>
+        <w:ind w:left="6840" w:hanging="360"/>
+      </w:pPr>
+      <w:rPr>
+        <w:rFonts w:ascii="Courier New" w:hAnsi="Courier New" w:cs="Courier New" w:hint="default"/>
+      </w:rPr>
+    </w:lvl>
+    <w:lvl w:ilvl="8" w:tplc="042A0005" w:tentative="1">
+      <w:start w:val="1"/>
+      <w:numFmt w:val="bullet"/>
+      <w:lvlText w:val=""/>
+      <w:lvlJc w:val="left"/>
+      <w:pPr>
+        <w:ind w:left="7560" w:hanging="360"/>
+      </w:pPr>
+      <w:rPr>
+        <w:rFonts w:ascii="Wingdings" w:hAnsi="Wingdings" w:hint="default"/>
+      </w:rPr>
+    </w:lvl>
+  </w:abstractNum>
+  <w:abstractNum w:abstractNumId="3" w15:restartNumberingAfterBreak="0">
+    <w:nsid w:val="2AE54490"/>
+    <w:multiLevelType w:val="hybridMultilevel"/>
+    <w:tmpl w:val="E1BEC012"/>
+    <w:lvl w:ilvl="0" w:tplc="8B5A843E">
+      <w:start w:val="4"/>
+      <w:numFmt w:val="bullet"/>
+      <w:lvlText w:val="-"/>
+      <w:lvlJc w:val="left"/>
+      <w:pPr>
+        <w:ind w:left="1080" w:hanging="360"/>
+      </w:pPr>
+      <w:rPr>
+        <w:rFonts w:ascii="Arial" w:eastAsiaTheme="minorEastAsia" w:hAnsi="Arial" w:cs="Arial" w:hint="default"/>
+      </w:rPr>
+    </w:lvl>
+    <w:lvl w:ilvl="1" w:tplc="042A0003" w:tentative="1">
+      <w:start w:val="1"/>
+      <w:numFmt w:val="bullet"/>
+      <w:lvlText w:val="o"/>
+      <w:lvlJc w:val="left"/>
+      <w:pPr>
+        <w:ind w:left="1800" w:hanging="360"/>
+      </w:pPr>
+      <w:rPr>
+        <w:rFonts w:ascii="Courier New" w:hAnsi="Courier New" w:cs="Courier New" w:hint="default"/>
+      </w:rPr>
+    </w:lvl>
+    <w:lvl w:ilvl="2" w:tplc="042A0005" w:tentative="1">
+      <w:start w:val="1"/>
+      <w:numFmt w:val="bullet"/>
+      <w:lvlText w:val=""/>
+      <w:lvlJc w:val="left"/>
+      <w:pPr>
+        <w:ind w:left="2520" w:hanging="360"/>
+      </w:pPr>
+      <w:rPr>
+        <w:rFonts w:ascii="Wingdings" w:hAnsi="Wingdings" w:hint="default"/>
+      </w:rPr>
+    </w:lvl>
+    <w:lvl w:ilvl="3" w:tplc="042A0001" w:tentative="1">
+      <w:start w:val="1"/>
+      <w:numFmt w:val="bullet"/>
+      <w:lvlText w:val=""/>
+      <w:lvlJc w:val="left"/>
+      <w:pPr>
+        <w:ind w:left="3240" w:hanging="360"/>
+      </w:pPr>
+      <w:rPr>
+        <w:rFonts w:ascii="Symbol" w:hAnsi="Symbol" w:hint="default"/>
+      </w:rPr>
+    </w:lvl>
+    <w:lvl w:ilvl="4" w:tplc="042A0003" w:tentative="1">
+      <w:start w:val="1"/>
+      <w:numFmt w:val="bullet"/>
+      <w:lvlText w:val="o"/>
+      <w:lvlJc w:val="left"/>
+      <w:pPr>
+        <w:ind w:left="3960" w:hanging="360"/>
+      </w:pPr>
+      <w:rPr>
+        <w:rFonts w:ascii="Courier New" w:hAnsi="Courier New" w:cs="Courier New" w:hint="default"/>
+      </w:rPr>
+    </w:lvl>
+    <w:lvl w:ilvl="5" w:tplc="042A0005" w:tentative="1">
+      <w:start w:val="1"/>
+      <w:numFmt w:val="bullet"/>
+      <w:lvlText w:val=""/>
+      <w:lvlJc w:val="left"/>
+      <w:pPr>
+        <w:ind w:left="4680" w:hanging="360"/>
+      </w:pPr>
+      <w:rPr>
+        <w:rFonts w:ascii="Wingdings" w:hAnsi="Wingdings" w:hint="default"/>
+      </w:rPr>
+    </w:lvl>
+    <w:lvl w:ilvl="6" w:tplc="042A0001" w:tentative="1">
+      <w:start w:val="1"/>
+      <w:numFmt w:val="bullet"/>
+      <w:lvlText w:val=""/>
+      <w:lvlJc w:val="left"/>
+      <w:pPr>
+        <w:ind w:left="5400" w:hanging="360"/>
+      </w:pPr>
+      <w:rPr>
+        <w:rFonts w:ascii="Symbol" w:hAnsi="Symbol" w:hint="default"/>
+      </w:rPr>
+    </w:lvl>
+    <w:lvl w:ilvl="7" w:tplc="042A0003" w:tentative="1">
+      <w:start w:val="1"/>
+      <w:numFmt w:val="bullet"/>
+      <w:lvlText w:val="o"/>
+      <w:lvlJc w:val="left"/>
+      <w:pPr>
+        <w:ind w:left="6120" w:hanging="360"/>
+      </w:pPr>
+      <w:rPr>
+        <w:rFonts w:ascii="Courier New" w:hAnsi="Courier New" w:cs="Courier New" w:hint="default"/>
+      </w:rPr>
+    </w:lvl>
+    <w:lvl w:ilvl="8" w:tplc="042A0005" w:tentative="1">
+      <w:start w:val="1"/>
+      <w:numFmt w:val="bullet"/>
+      <w:lvlText w:val=""/>
+      <w:lvlJc w:val="left"/>
+      <w:pPr>
+        <w:ind w:left="6840" w:hanging="360"/>
+      </w:pPr>
+      <w:rPr>
+        <w:rFonts w:ascii="Wingdings" w:hAnsi="Wingdings" w:hint="default"/>
+      </w:rPr>
+    </w:lvl>
+  </w:abstractNum>
+  <w:abstractNum w:abstractNumId="4" w15:restartNumberingAfterBreak="0">
     <w:nsid w:val="32FE6A7F"/>
     <w:multiLevelType w:val="hybridMultilevel"/>
     <w:tmpl w:val="97BA3BB6"/>
@@ -1232,7 +1794,7 @@
       </w:rPr>
     </w:lvl>
   </w:abstractNum>
-  <w:abstractNum w:abstractNumId="3" w15:restartNumberingAfterBreak="0">
+  <w:abstractNum w:abstractNumId="5" w15:restartNumberingAfterBreak="0">
     <w:nsid w:val="33672B98"/>
     <w:multiLevelType w:val="multilevel"/>
     <w:tmpl w:val="5F4A2BA2"/>
@@ -1381,7 +1943,7 @@
       </w:rPr>
     </w:lvl>
   </w:abstractNum>
-  <w:abstractNum w:abstractNumId="4" w15:restartNumberingAfterBreak="0">
+  <w:abstractNum w:abstractNumId="6" w15:restartNumberingAfterBreak="0">
     <w:nsid w:val="3C4735FA"/>
     <w:multiLevelType w:val="hybridMultilevel"/>
     <w:tmpl w:val="EEB64150"/>
@@ -1494,7 +2056,7 @@
       </w:rPr>
     </w:lvl>
   </w:abstractNum>
-  <w:abstractNum w:abstractNumId="5" w15:restartNumberingAfterBreak="0">
+  <w:abstractNum w:abstractNumId="7" w15:restartNumberingAfterBreak="0">
     <w:nsid w:val="41BC1C0C"/>
     <w:multiLevelType w:val="hybridMultilevel"/>
     <w:tmpl w:val="790EA796"/>
@@ -1607,7 +2169,7 @@
       </w:rPr>
     </w:lvl>
   </w:abstractNum>
-  <w:abstractNum w:abstractNumId="6" w15:restartNumberingAfterBreak="0">
+  <w:abstractNum w:abstractNumId="8" w15:restartNumberingAfterBreak="0">
     <w:nsid w:val="41FC25DF"/>
     <w:multiLevelType w:val="multilevel"/>
     <w:tmpl w:val="2FD2077C"/>
@@ -1756,7 +2318,7 @@
       </w:rPr>
     </w:lvl>
   </w:abstractNum>
-  <w:abstractNum w:abstractNumId="7" w15:restartNumberingAfterBreak="0">
+  <w:abstractNum w:abstractNumId="9" w15:restartNumberingAfterBreak="0">
     <w:nsid w:val="46986C56"/>
     <w:multiLevelType w:val="hybridMultilevel"/>
     <w:tmpl w:val="D0CA62BC"/>
@@ -1869,7 +2431,7 @@
       </w:rPr>
     </w:lvl>
   </w:abstractNum>
-  <w:abstractNum w:abstractNumId="8" w15:restartNumberingAfterBreak="0">
+  <w:abstractNum w:abstractNumId="10" w15:restartNumberingAfterBreak="0">
     <w:nsid w:val="4D9358B6"/>
     <w:multiLevelType w:val="hybridMultilevel"/>
     <w:tmpl w:val="0414B9E4"/>
@@ -1982,7 +2544,7 @@
       </w:rPr>
     </w:lvl>
   </w:abstractNum>
-  <w:abstractNum w:abstractNumId="9" w15:restartNumberingAfterBreak="0">
+  <w:abstractNum w:abstractNumId="11" w15:restartNumberingAfterBreak="0">
     <w:nsid w:val="4E1B1AF1"/>
     <w:multiLevelType w:val="multilevel"/>
     <w:tmpl w:val="AABEC190"/>
@@ -2131,7 +2693,7 @@
       </w:rPr>
     </w:lvl>
   </w:abstractNum>
-  <w:abstractNum w:abstractNumId="10" w15:restartNumberingAfterBreak="0">
+  <w:abstractNum w:abstractNumId="12" w15:restartNumberingAfterBreak="0">
     <w:nsid w:val="510E515C"/>
     <w:multiLevelType w:val="hybridMultilevel"/>
     <w:tmpl w:val="DE0851DC"/>
@@ -2244,7 +2806,7 @@
       </w:rPr>
     </w:lvl>
   </w:abstractNum>
-  <w:abstractNum w:abstractNumId="11" w15:restartNumberingAfterBreak="0">
+  <w:abstractNum w:abstractNumId="13" w15:restartNumberingAfterBreak="0">
     <w:nsid w:val="529B52F8"/>
     <w:multiLevelType w:val="hybridMultilevel"/>
     <w:tmpl w:val="541070B2"/>
@@ -2357,7 +2919,7 @@
       </w:rPr>
     </w:lvl>
   </w:abstractNum>
-  <w:abstractNum w:abstractNumId="12" w15:restartNumberingAfterBreak="0">
+  <w:abstractNum w:abstractNumId="14" w15:restartNumberingAfterBreak="0">
     <w:nsid w:val="53D26D1B"/>
     <w:multiLevelType w:val="multilevel"/>
     <w:tmpl w:val="D0DC1482"/>
@@ -2506,7 +3068,120 @@
       </w:rPr>
     </w:lvl>
   </w:abstractNum>
-  <w:abstractNum w:abstractNumId="13" w15:restartNumberingAfterBreak="0">
+  <w:abstractNum w:abstractNumId="15" w15:restartNumberingAfterBreak="0">
+    <w:nsid w:val="64357E5B"/>
+    <w:multiLevelType w:val="hybridMultilevel"/>
+    <w:tmpl w:val="70AA9DB6"/>
+    <w:lvl w:ilvl="0" w:tplc="042A0001">
+      <w:start w:val="1"/>
+      <w:numFmt w:val="bullet"/>
+      <w:lvlText w:val=""/>
+      <w:lvlJc w:val="left"/>
+      <w:pPr>
+        <w:ind w:left="1800" w:hanging="360"/>
+      </w:pPr>
+      <w:rPr>
+        <w:rFonts w:ascii="Symbol" w:hAnsi="Symbol" w:hint="default"/>
+      </w:rPr>
+    </w:lvl>
+    <w:lvl w:ilvl="1" w:tplc="042A0003" w:tentative="1">
+      <w:start w:val="1"/>
+      <w:numFmt w:val="bullet"/>
+      <w:lvlText w:val="o"/>
+      <w:lvlJc w:val="left"/>
+      <w:pPr>
+        <w:ind w:left="2520" w:hanging="360"/>
+      </w:pPr>
+      <w:rPr>
+        <w:rFonts w:ascii="Courier New" w:hAnsi="Courier New" w:cs="Courier New" w:hint="default"/>
+      </w:rPr>
+    </w:lvl>
+    <w:lvl w:ilvl="2" w:tplc="042A0005" w:tentative="1">
+      <w:start w:val="1"/>
+      <w:numFmt w:val="bullet"/>
+      <w:lvlText w:val=""/>
+      <w:lvlJc w:val="left"/>
+      <w:pPr>
+        <w:ind w:left="3240" w:hanging="360"/>
+      </w:pPr>
+      <w:rPr>
+        <w:rFonts w:ascii="Wingdings" w:hAnsi="Wingdings" w:hint="default"/>
+      </w:rPr>
+    </w:lvl>
+    <w:lvl w:ilvl="3" w:tplc="042A0001" w:tentative="1">
+      <w:start w:val="1"/>
+      <w:numFmt w:val="bullet"/>
+      <w:lvlText w:val=""/>
+      <w:lvlJc w:val="left"/>
+      <w:pPr>
+        <w:ind w:left="3960" w:hanging="360"/>
+      </w:pPr>
+      <w:rPr>
+        <w:rFonts w:ascii="Symbol" w:hAnsi="Symbol" w:hint="default"/>
+      </w:rPr>
+    </w:lvl>
+    <w:lvl w:ilvl="4" w:tplc="042A0003" w:tentative="1">
+      <w:start w:val="1"/>
+      <w:numFmt w:val="bullet"/>
+      <w:lvlText w:val="o"/>
+      <w:lvlJc w:val="left"/>
+      <w:pPr>
+        <w:ind w:left="4680" w:hanging="360"/>
+      </w:pPr>
+      <w:rPr>
+        <w:rFonts w:ascii="Courier New" w:hAnsi="Courier New" w:cs="Courier New" w:hint="default"/>
+      </w:rPr>
+    </w:lvl>
+    <w:lvl w:ilvl="5" w:tplc="042A0005" w:tentative="1">
+      <w:start w:val="1"/>
+      <w:numFmt w:val="bullet"/>
+      <w:lvlText w:val=""/>
+      <w:lvlJc w:val="left"/>
+      <w:pPr>
+        <w:ind w:left="5400" w:hanging="360"/>
+      </w:pPr>
+      <w:rPr>
+        <w:rFonts w:ascii="Wingdings" w:hAnsi="Wingdings" w:hint="default"/>
+      </w:rPr>
+    </w:lvl>
+    <w:lvl w:ilvl="6" w:tplc="042A0001" w:tentative="1">
+      <w:start w:val="1"/>
+      <w:numFmt w:val="bullet"/>
+      <w:lvlText w:val=""/>
+      <w:lvlJc w:val="left"/>
+      <w:pPr>
+        <w:ind w:left="6120" w:hanging="360"/>
+      </w:pPr>
+      <w:rPr>
+        <w:rFonts w:ascii="Symbol" w:hAnsi="Symbol" w:hint="default"/>
+      </w:rPr>
+    </w:lvl>
+    <w:lvl w:ilvl="7" w:tplc="042A0003" w:tentative="1">
+      <w:start w:val="1"/>
+      <w:numFmt w:val="bullet"/>
+      <w:lvlText w:val="o"/>
+      <w:lvlJc w:val="left"/>
+      <w:pPr>
+        <w:ind w:left="6840" w:hanging="360"/>
+      </w:pPr>
+      <w:rPr>
+        <w:rFonts w:ascii="Courier New" w:hAnsi="Courier New" w:cs="Courier New" w:hint="default"/>
+      </w:rPr>
+    </w:lvl>
+    <w:lvl w:ilvl="8" w:tplc="042A0005" w:tentative="1">
+      <w:start w:val="1"/>
+      <w:numFmt w:val="bullet"/>
+      <w:lvlText w:val=""/>
+      <w:lvlJc w:val="left"/>
+      <w:pPr>
+        <w:ind w:left="7560" w:hanging="360"/>
+      </w:pPr>
+      <w:rPr>
+        <w:rFonts w:ascii="Wingdings" w:hAnsi="Wingdings" w:hint="default"/>
+      </w:rPr>
+    </w:lvl>
+  </w:abstractNum>
+  <w:abstractNum w:abstractNumId="16" w15:restartNumberingAfterBreak="0">
     <w:nsid w:val="67602548"/>
     <w:multiLevelType w:val="multilevel"/>
     <w:tmpl w:val="E07A31E4"/>
@@ -2655,7 +3330,7 @@
       </w:rPr>
     </w:lvl>
   </w:abstractNum>
-  <w:abstractNum w:abstractNumId="14" w15:restartNumberingAfterBreak="0">
+  <w:abstractNum w:abstractNumId="17" w15:restartNumberingAfterBreak="0">
     <w:nsid w:val="69151B13"/>
     <w:multiLevelType w:val="multilevel"/>
     <w:tmpl w:val="E0189E5C"/>
@@ -2804,7 +3479,7 @@
       </w:rPr>
     </w:lvl>
   </w:abstractNum>
-  <w:abstractNum w:abstractNumId="15" w15:restartNumberingAfterBreak="0">
+  <w:abstractNum w:abstractNumId="18" w15:restartNumberingAfterBreak="0">
     <w:nsid w:val="6BA324BF"/>
     <w:multiLevelType w:val="multilevel"/>
     <w:tmpl w:val="DE5E57E2"/>
@@ -2953,7 +3628,7 @@
       </w:rPr>
     </w:lvl>
   </w:abstractNum>
-  <w:abstractNum w:abstractNumId="16" w15:restartNumberingAfterBreak="0">
+  <w:abstractNum w:abstractNumId="19" w15:restartNumberingAfterBreak="0">
     <w:nsid w:val="6E935532"/>
     <w:multiLevelType w:val="multilevel"/>
     <w:tmpl w:val="32BA6E74"/>
@@ -3102,7 +3777,7 @@
       </w:rPr>
     </w:lvl>
   </w:abstractNum>
-  <w:abstractNum w:abstractNumId="17" w15:restartNumberingAfterBreak="0">
+  <w:abstractNum w:abstractNumId="20" w15:restartNumberingAfterBreak="0">
     <w:nsid w:val="79114836"/>
     <w:multiLevelType w:val="multilevel"/>
     <w:tmpl w:val="C922B976"/>
@@ -3223,7 +3898,7 @@
       </w:rPr>
     </w:lvl>
   </w:abstractNum>
-  <w:abstractNum w:abstractNumId="18" w15:restartNumberingAfterBreak="0">
+  <w:abstractNum w:abstractNumId="21" w15:restartNumberingAfterBreak="0">
     <w:nsid w:val="7D130F1E"/>
     <w:multiLevelType w:val="multilevel"/>
     <w:tmpl w:val="6E4481E2"/>
@@ -3373,61 +4048,70 @@
     </w:lvl>
   </w:abstractNum>
   <w:num w:numId="1" w16cid:durableId="739711622">
-    <w:abstractNumId w:val="17"/>
+    <w:abstractNumId w:val="20"/>
   </w:num>
   <w:num w:numId="2" w16cid:durableId="1754429178">
-    <w:abstractNumId w:val="2"/>
+    <w:abstractNumId w:val="4"/>
   </w:num>
   <w:num w:numId="3" w16cid:durableId="686979972">
-    <w:abstractNumId w:val="4"/>
+    <w:abstractNumId w:val="6"/>
   </w:num>
   <w:num w:numId="4" w16cid:durableId="775910045">
-    <w:abstractNumId w:val="10"/>
+    <w:abstractNumId w:val="12"/>
   </w:num>
   <w:num w:numId="5" w16cid:durableId="1155729596">
-    <w:abstractNumId w:val="7"/>
+    <w:abstractNumId w:val="9"/>
   </w:num>
   <w:num w:numId="6" w16cid:durableId="1409886324">
     <w:abstractNumId w:val="1"/>
   </w:num>
   <w:num w:numId="7" w16cid:durableId="619455052">
-    <w:abstractNumId w:val="15"/>
+    <w:abstractNumId w:val="18"/>
   </w:num>
   <w:num w:numId="8" w16cid:durableId="502285399">
     <w:abstractNumId w:val="0"/>
   </w:num>
   <w:num w:numId="9" w16cid:durableId="1739012821">
+    <w:abstractNumId w:val="10"/>
+  </w:num>
+  <w:num w:numId="10" w16cid:durableId="1656685598">
+    <w:abstractNumId w:val="21"/>
+  </w:num>
+  <w:num w:numId="11" w16cid:durableId="842670296">
+    <w:abstractNumId w:val="11"/>
+  </w:num>
+  <w:num w:numId="12" w16cid:durableId="124856760">
+    <w:abstractNumId w:val="7"/>
+  </w:num>
+  <w:num w:numId="13" w16cid:durableId="208106823">
+    <w:abstractNumId w:val="16"/>
+  </w:num>
+  <w:num w:numId="14" w16cid:durableId="175730461">
+    <w:abstractNumId w:val="5"/>
+  </w:num>
+  <w:num w:numId="15" w16cid:durableId="135150945">
+    <w:abstractNumId w:val="14"/>
+  </w:num>
+  <w:num w:numId="16" w16cid:durableId="1001473967">
+    <w:abstractNumId w:val="13"/>
+  </w:num>
+  <w:num w:numId="17" w16cid:durableId="855463265">
+    <w:abstractNumId w:val="17"/>
+  </w:num>
+  <w:num w:numId="18" w16cid:durableId="972832305">
     <w:abstractNumId w:val="8"/>
   </w:num>
-  <w:num w:numId="10" w16cid:durableId="1656685598">
-    <w:abstractNumId w:val="18"/>
+  <w:num w:numId="19" w16cid:durableId="1156992504">
+    <w:abstractNumId w:val="19"/>
   </w:num>
-  <w:num w:numId="11" w16cid:durableId="842670296">
-    <w:abstractNumId w:val="9"/>
-  </w:num>
-  <w:num w:numId="12" w16cid:durableId="124856760">
-    <w:abstractNumId w:val="5"/>
-  </w:num>
-  <w:num w:numId="13" w16cid:durableId="208106823">
-    <w:abstractNumId w:val="13"/>
-  </w:num>
-  <w:num w:numId="14" w16cid:durableId="175730461">
+  <w:num w:numId="20" w16cid:durableId="2061440900">
     <w:abstractNumId w:val="3"/>
   </w:num>
-  <w:num w:numId="15" w16cid:durableId="135150945">
-    <w:abstractNumId w:val="12"/>
+  <w:num w:numId="21" w16cid:durableId="48379927">
+    <w:abstractNumId w:val="2"/>
   </w:num>
-  <w:num w:numId="16" w16cid:durableId="1001473967">
-    <w:abstractNumId w:val="11"/>
-  </w:num>
-  <w:num w:numId="17" w16cid:durableId="855463265">
-    <w:abstractNumId w:val="14"/>
-  </w:num>
-  <w:num w:numId="18" w16cid:durableId="972832305">
-    <w:abstractNumId w:val="6"/>
-  </w:num>
-  <w:num w:numId="19" w16cid:durableId="1156992504">
-    <w:abstractNumId w:val="16"/>
+  <w:num w:numId="22" w16cid:durableId="139008397">
+    <w:abstractNumId w:val="15"/>
   </w:num>
 </w:numbering>
 </file>
@@ -3892,6 +4576,19 @@
       <w:bCs/>
     </w:rPr>
   </w:style>
+  <w:style w:type="character" w:styleId="MaHTML">
+    <w:name w:val="HTML Code"/>
+    <w:basedOn w:val="Phngmcinhcuaoanvn"/>
+    <w:uiPriority w:val="99"/>
+    <w:semiHidden/>
+    <w:unhideWhenUsed/>
+    <w:rsid w:val="006A1684"/>
+    <w:rPr>
+      <w:rFonts w:ascii="Courier New" w:eastAsia="Times New Roman" w:hAnsi="Courier New" w:cs="Courier New"/>
+      <w:sz w:val="20"/>
+      <w:szCs w:val="20"/>
+    </w:rPr>
+  </w:style>
 </w:styles>
 </file>
 

</xml_diff>